<commit_message>
Design Doc Update and Encounters Update
</commit_message>
<xml_diff>
--- a/Encounters_2.docx
+++ b/Encounters_2.docx
@@ -35,15 +35,7 @@
         <w:t>. “My brother and I were playing near the spider caves and he fell down a hole</w:t>
       </w:r>
       <w:r>
-        <w:t xml:space="preserve">! Now </w:t>
-      </w:r>
-      <w:proofErr w:type="gramStart"/>
-      <w:r>
-        <w:t>he’s</w:t>
-      </w:r>
-      <w:proofErr w:type="gramEnd"/>
-      <w:r>
-        <w:t xml:space="preserve"> trapped down there and I can’t get him out!</w:t>
+        <w:t>! Now he’s trapped down there and I can’t get him out!</w:t>
       </w:r>
       <w:r>
         <w:t xml:space="preserve"> Please, you have to help him!”</w:t>
@@ -131,15 +123,7 @@
         <w:t xml:space="preserve"> </w:t>
       </w:r>
       <w:r>
-        <w:t>(</w:t>
-      </w:r>
-      <w:proofErr w:type="gramStart"/>
-      <w:r>
-        <w:t>small</w:t>
-      </w:r>
-      <w:proofErr w:type="gramEnd"/>
-      <w:r>
-        <w:t xml:space="preserve"> coin reward</w:t>
+        <w:t>(small coin reward</w:t>
       </w:r>
       <w:r>
         <w:t>)</w:t>
@@ -227,15 +211,7 @@
         <w:ind w:left="1440"/>
       </w:pPr>
       <w:r>
-        <w:t xml:space="preserve">“Please, won’t anyone save him?” she cries, breaking down into tears.  You quietly slink away and continue onwards. </w:t>
-      </w:r>
-      <w:proofErr w:type="gramStart"/>
-      <w:r>
-        <w:t>I’m</w:t>
-      </w:r>
-      <w:proofErr w:type="gramEnd"/>
-      <w:r>
-        <w:t xml:space="preserve"> sure some other adventurer</w:t>
+        <w:t>“Please, won’t anyone save him?” she cries, breaking down into tears.  You quietly slink away and continue onwards. I’m sure some other adventurer</w:t>
       </w:r>
       <w:r>
         <w:t>s will help her out eventually.</w:t>
@@ -258,16 +234,11 @@
       <w:r>
         <w:t xml:space="preserve"> </w:t>
       </w:r>
-      <w:proofErr w:type="gramStart"/>
       <w:r>
         <w:t>It’</w:t>
       </w:r>
       <w:r>
-        <w:t>s</w:t>
-      </w:r>
-      <w:proofErr w:type="gramEnd"/>
-      <w:r>
-        <w:t xml:space="preserve"> a crater, </w:t>
+        <w:t xml:space="preserve">s a crater, </w:t>
       </w:r>
       <w:r>
         <w:t>roughly</w:t>
@@ -282,26 +253,10 @@
         <w:t xml:space="preserve"> </w:t>
       </w:r>
       <w:r>
-        <w:t>(</w:t>
-      </w:r>
-      <w:proofErr w:type="gramStart"/>
-      <w:r>
-        <w:t>a</w:t>
-      </w:r>
-      <w:r>
-        <w:t>dd</w:t>
-      </w:r>
-      <w:proofErr w:type="gramEnd"/>
-      <w:r>
-        <w:t xml:space="preserve"> </w:t>
-      </w:r>
-      <w:proofErr w:type="spellStart"/>
-      <w:r>
-        <w:t>starmetal</w:t>
-      </w:r>
-      <w:proofErr w:type="spellEnd"/>
-      <w:r>
-        <w:t xml:space="preserve"> ore to inventory)</w:t>
+        <w:t>(a</w:t>
+      </w:r>
+      <w:r>
+        <w:t>dd starmetal ore to inventory)</w:t>
       </w:r>
     </w:p>
     <w:p>
@@ -328,15 +283,7 @@
         <w:t xml:space="preserve">and </w:t>
       </w:r>
       <w:r>
-        <w:t xml:space="preserve">find a room almost completely barren, save for a table in the center. </w:t>
-      </w:r>
-      <w:proofErr w:type="gramStart"/>
-      <w:r>
-        <w:t>And</w:t>
-      </w:r>
-      <w:proofErr w:type="gramEnd"/>
-      <w:r>
-        <w:t xml:space="preserve"> skeletons.</w:t>
+        <w:t>find a room almost completely barren, save for a table in the center. And skeletons.</w:t>
       </w:r>
       <w:r>
         <w:rPr>
@@ -420,23 +367,7 @@
         <w:t>ou from next to his anvil</w:t>
       </w:r>
       <w:r>
-        <w:t xml:space="preserve">. You reach into your pack and remove the gleaming </w:t>
-      </w:r>
-      <w:proofErr w:type="spellStart"/>
-      <w:r>
-        <w:t>startmetal</w:t>
-      </w:r>
-      <w:proofErr w:type="spellEnd"/>
-      <w:r>
-        <w:t xml:space="preserve"> ore, showing it to the smith. He stares at it in awe for a moment, before grinning, snatching the ore from your hands, and running to the blazing forge. “Now, what would </w:t>
-      </w:r>
-      <w:proofErr w:type="spellStart"/>
-      <w:r>
-        <w:t>ye</w:t>
-      </w:r>
-      <w:proofErr w:type="spellEnd"/>
-      <w:r>
-        <w:t xml:space="preserve"> like?”</w:t>
+        <w:t>. You reach into your pack and remove the gleaming startmetal ore, showing it to the smith. He stares at it in awe for a moment, before grinning, snatching the ore from your hands, and running to the blazing forge. “Now, what would ye like?”</w:t>
       </w:r>
     </w:p>
     <w:p>
@@ -523,31 +454,15 @@
         <w:ind w:left="1440"/>
       </w:pPr>
       <w:r>
-        <w:t>“Comin’ right up,” he replies, and almost before you know it, he returns from his workstation, newly forged weapon in hand. “</w:t>
-      </w:r>
-      <w:proofErr w:type="spellStart"/>
-      <w:r>
-        <w:t>Starmetal</w:t>
-      </w:r>
-      <w:proofErr w:type="spellEnd"/>
-      <w:r>
-        <w:t xml:space="preserve"> is very tough and makes for a good weapon. Use it well.”</w:t>
-      </w:r>
-    </w:p>
-    <w:p>
-      <w:pPr>
-        <w:ind w:left="1440"/>
-      </w:pPr>
-      <w:r>
-        <w:t xml:space="preserve">(Add </w:t>
-      </w:r>
-      <w:proofErr w:type="spellStart"/>
-      <w:r>
-        <w:t>starmetal</w:t>
-      </w:r>
-      <w:proofErr w:type="spellEnd"/>
-      <w:r>
-        <w:t xml:space="preserve"> weapon to inventory)</w:t>
+        <w:t>“Comin’ right up,” he replies, and almost before you know it, he returns from his workstation, newly forged weapon in hand. “Starmetal is very tough and makes for a good weapon. Use it well.”</w:t>
+      </w:r>
+    </w:p>
+    <w:p>
+      <w:pPr>
+        <w:ind w:left="1440"/>
+      </w:pPr>
+      <w:r>
+        <w:t>(Add starmetal weapon to inventory)</w:t>
       </w:r>
     </w:p>
     <w:p/>
@@ -587,15 +502,7 @@
         <w:ind w:left="2160"/>
       </w:pPr>
       <w:r>
-        <w:t>Throwing caution to the wind, you prod the man firmly in his chest, and with a burp and a jump, the drunkard has awoken. He stares at you with one drooping eye, muttering, “</w:t>
-      </w:r>
-      <w:proofErr w:type="spellStart"/>
-      <w:r>
-        <w:t>Whuzzat</w:t>
-      </w:r>
-      <w:proofErr w:type="spellEnd"/>
-      <w:r>
-        <w:t>?”</w:t>
+        <w:t>Throwing caution to the wind, you prod the man firmly in his chest, and with a burp and a jump, the drunkard has awoken. He stares at you with one drooping eye, muttering, “Whuzzat?”</w:t>
       </w:r>
     </w:p>
     <w:p>
@@ -627,15 +534,7 @@
         </w:rPr>
       </w:pPr>
       <w:r>
-        <w:t xml:space="preserve">You reach into your bag and produce a large, nearly-full bottle of </w:t>
-      </w:r>
-      <w:proofErr w:type="spellStart"/>
-      <w:r>
-        <w:t>dwarven</w:t>
-      </w:r>
-      <w:proofErr w:type="spellEnd"/>
-      <w:r>
-        <w:t xml:space="preserve"> brandy, handing it to the awe-struck man. In one swift movement, he uncork</w:t>
+        <w:t>You reach into your bag and produce a large, nearly-full bottle of dwarven brandy, handing it to the awe-struck man. In one swift movement, he uncork</w:t>
       </w:r>
       <w:r>
         <w:t xml:space="preserve">s the bottle and downs </w:t>
@@ -705,27 +604,14 @@
         <w:t xml:space="preserve">likely of </w:t>
       </w:r>
       <w:r>
-        <w:t xml:space="preserve">some distant culture </w:t>
-      </w:r>
-      <w:proofErr w:type="gramStart"/>
-      <w:r>
-        <w:t>you’ve</w:t>
-      </w:r>
-      <w:proofErr w:type="gramEnd"/>
-      <w:r>
-        <w:t xml:space="preserve"> heard of somewhere before. </w:t>
+        <w:t xml:space="preserve">some distant culture you’ve heard of somewhere before. </w:t>
       </w:r>
       <w:r>
         <w:t xml:space="preserve">He greets you warmly, “Although it is improper of me to ask, I must request your help. We were on our way to deliver the new wife of </w:t>
       </w:r>
       <w:r>
-        <w:t>Vizier Al-</w:t>
-      </w:r>
-      <w:proofErr w:type="spellStart"/>
-      <w:r>
-        <w:t>Hazred</w:t>
-      </w:r>
-      <w:proofErr w:type="spellEnd"/>
+        <w:t>Vizier Al-Hazred</w:t>
+      </w:r>
       <w:r>
         <w:t xml:space="preserve"> when the wheel of our carriage broke. If you would repair it for me, you would be greatly rewarded.”</w:t>
       </w:r>
@@ -786,15 +672,7 @@
         <w:t xml:space="preserve"> voice whispers to you, </w:t>
       </w:r>
       <w:r>
-        <w:t>“Please, you have to help me! Vizier Al-</w:t>
-      </w:r>
-      <w:proofErr w:type="spellStart"/>
-      <w:r>
-        <w:t>Hazred</w:t>
-      </w:r>
-      <w:proofErr w:type="spellEnd"/>
-      <w:r>
-        <w:t xml:space="preserve"> is a wicked man who would have me in chains for the rest of my life. Please save me!”</w:t>
+        <w:t>“Please, you have to help me! Vizier Al-Hazred is a wicked man who would have me in chains for the rest of my life. Please save me!”</w:t>
       </w:r>
       <w:r>
         <w:t>. The voice of the well-dressed man suddenly calls out</w:t>
@@ -873,23 +751,7 @@
         <w:t xml:space="preserve"> </w:t>
       </w:r>
       <w:r>
-        <w:t xml:space="preserve">However, the crashing sound of wood impacting flesh has roused the guards. They draw their weapons. This </w:t>
-      </w:r>
-      <w:proofErr w:type="gramStart"/>
-      <w:r>
-        <w:t>isn’t</w:t>
-      </w:r>
-      <w:proofErr w:type="gramEnd"/>
-      <w:r>
-        <w:t xml:space="preserve"> going to be as easy as you initially thought. (</w:t>
-      </w:r>
-      <w:proofErr w:type="gramStart"/>
-      <w:r>
-        <w:t>battle</w:t>
-      </w:r>
-      <w:proofErr w:type="gramEnd"/>
-      <w:r>
-        <w:t>)</w:t>
+        <w:t>However, the crashing sound of wood impacting flesh has roused the guards. They draw their weapons. This isn’t going to be as easy as you initially thought. (battle)</w:t>
       </w:r>
     </w:p>
     <w:p>
@@ -897,15 +759,7 @@
         <w:ind w:left="3600"/>
       </w:pPr>
       <w:r>
-        <w:t xml:space="preserve">Upon defeating the last of the guard, you reach into the pockets of the </w:t>
-      </w:r>
-      <w:proofErr w:type="gramStart"/>
-      <w:r>
-        <w:t>richly-dressed</w:t>
-      </w:r>
-      <w:proofErr w:type="gramEnd"/>
-      <w:r>
-        <w:t xml:space="preserve"> man and find a key, which you then use to unlock the chains of the bound woman in the carriage. She thanks you for saving her from such a cruel marriage and she leaps onto one of the horses. “My father will hear of your kindness,” she says with a smile before riding off into the horizon.</w:t>
+        <w:t>Upon defeating the last of the guard, you reach into the pockets of the richly-dressed man and find a key, which you then use to unlock the chains of the bound woman in the carriage. She thanks you for saving her from such a cruel marriage and she leaps onto one of the horses. “My father will hear of your kindness,” she says with a smile before riding off into the horizon.</w:t>
       </w:r>
     </w:p>
     <w:p>
@@ -971,15 +825,7 @@
     </w:p>
     <w:p>
       <w:r>
-        <w:t xml:space="preserve">A man in gleaming blue armor marches up to you, followed by servants carrying a palanquin. “You are the heroes who rescued Princess </w:t>
-      </w:r>
-      <w:proofErr w:type="spellStart"/>
-      <w:r>
-        <w:t>Casima</w:t>
-      </w:r>
-      <w:proofErr w:type="spellEnd"/>
-      <w:r>
-        <w:t xml:space="preserve">, are you not?” Before you can reply, he bows and gestures for the servants to relinquish their load. </w:t>
+        <w:t xml:space="preserve">A man in gleaming blue armor marches up to you, followed by servants carrying a palanquin. “You are the heroes who rescued Princess Casima, are you not?” Before you can reply, he bows and gestures for the servants to relinquish their load. </w:t>
       </w:r>
       <w:r>
         <w:t xml:space="preserve">“The </w:t>
@@ -1023,29 +869,13 @@
       </w:pPr>
       <w:r>
         <w:lastRenderedPageBreak/>
-        <w:t xml:space="preserve">You slowly open the door, and an adolescent </w:t>
-      </w:r>
-      <w:proofErr w:type="spellStart"/>
-      <w:r>
-        <w:t>scorpolisk</w:t>
-      </w:r>
-      <w:proofErr w:type="spellEnd"/>
-      <w:r>
-        <w:t xml:space="preserve"> bursts out, stinging one of your party members.</w:t>
+        <w:t>You slowly open the door, and an adolescent scorpolisk bursts out, stinging one of your party members.</w:t>
       </w:r>
       <w:r>
         <w:t xml:space="preserve"> </w:t>
       </w:r>
       <w:r>
-        <w:t xml:space="preserve"> Dragging them outside of the building, it’s evident that the </w:t>
-      </w:r>
-      <w:proofErr w:type="spellStart"/>
-      <w:r>
-        <w:t>scorpolisk’s</w:t>
-      </w:r>
-      <w:proofErr w:type="spellEnd"/>
-      <w:r>
-        <w:t xml:space="preserve"> poison is already seeping through their veins.</w:t>
+        <w:t xml:space="preserve"> Dragging them outside of the building, it’s evident that the scorpolisk’s poison is already seeping through their veins.</w:t>
       </w:r>
     </w:p>
     <w:p>
@@ -1062,38 +892,210 @@
         <w:ind w:left="2880"/>
       </w:pPr>
       <w:r>
+        <w:t>“Scorpolisks…why’d it have to be scorpolisks…” they struggle to say before letting out one last breath. (remove one</w:t>
+      </w:r>
+      <w:r>
+        <w:t xml:space="preserve"> ra</w:t>
+      </w:r>
+      <w:r>
+        <w:t>ndom party member)</w:t>
+      </w:r>
+    </w:p>
+    <w:p>
+      <w:pPr>
+        <w:ind w:left="1440"/>
+      </w:pPr>
+      <w:r>
+        <w:tab/>
+        <w:t>Administer Antidote (if in inventory)</w:t>
+      </w:r>
+    </w:p>
+    <w:p>
+      <w:pPr>
+        <w:ind w:left="2880"/>
+      </w:pPr>
+      <w:r>
+        <w:t>Luckily, they drank the draught before the venom had completely taken over them. That was a close one.</w:t>
+      </w:r>
+    </w:p>
+    <w:p>
+      <w:r>
+        <w:tab/>
+        <w:t>Grab some loot.</w:t>
+      </w:r>
+    </w:p>
+    <w:p>
+      <w:pPr>
+        <w:ind w:left="1440"/>
+      </w:pPr>
+      <w:r>
+        <w:t>Deciding not to chance it, you run to the nearest ruined building and hastily grab some coins. (small coin reward)</w:t>
+      </w:r>
+    </w:p>
+    <w:p/>
+    <w:p>
+      <w:r>
+        <w:t>A couple of famers on a nearby stead, seeing you and your well-armed companions, bow to the ground and plead for mercy. “We surrender!” one says, while another cries, “Just take our money and le</w:t>
+      </w:r>
+      <w:r>
+        <w:t>t us live!” They must think you a</w:t>
+      </w:r>
+      <w:r>
+        <w:t>re mercenaries or bandits.</w:t>
+      </w:r>
+    </w:p>
+    <w:p>
+      <w:r>
+        <w:tab/>
+      </w:r>
+      <w:r>
+        <w:t>Explain that you’re friendly.</w:t>
+      </w:r>
+    </w:p>
+    <w:p>
+      <w:pPr>
+        <w:ind w:left="1440"/>
+      </w:pPr>
+      <w:r>
+        <w:t>Upon hearing this, the farmer</w:t>
+      </w:r>
+      <w:r>
+        <w:t xml:space="preserve"> relaxes and smiles at you, realizing he was mistaken</w:t>
+      </w:r>
+      <w:r>
+        <w:t>.</w:t>
+      </w:r>
+      <w:r>
+        <w:t xml:space="preserve"> </w:t>
+      </w:r>
+      <w:r>
+        <w:t>“If that’s the case, sorry for the confusion, traveler. Here, have some of our goods anyways.” They hand you a few wares and some coins. You feel all the better for it. (small coin reward and minor potion, antidote</w:t>
+      </w:r>
+      <w:r>
+        <w:t>, or trap spring)</w:t>
+      </w:r>
+    </w:p>
+    <w:p>
+      <w:r>
+        <w:tab/>
+        <w:t>Accept their surrender.</w:t>
+      </w:r>
+    </w:p>
+    <w:p>
+      <w:pPr>
+        <w:ind w:left="1440"/>
+      </w:pPr>
+      <w:r>
+        <w:t>The farmers empty their pockets and retreat back into the stead. That was easy. (small coin reward)</w:t>
+      </w:r>
+    </w:p>
+    <w:p/>
+    <w:p>
+      <w:r>
+        <w:t>A number of villagers wave to you as you pass by and you decide to see what the hubbub is. One of them, a portly man who must be the mayor, says, “We know you’re on your way to rescue Princess Carina. Take this, it’s the least we can do to help.” They present you with a weapon.  (small coin reward and add random weapon to inventory)</w:t>
+      </w:r>
+    </w:p>
+    <w:p/>
+    <w:p>
+      <w:r>
+        <w:t xml:space="preserve">In the distance, you see the road ahead is blocked by a large cart. Several men with red </w:t>
+      </w:r>
+      <w:r>
+        <w:t>bands</w:t>
+      </w:r>
+      <w:r>
+        <w:t xml:space="preserve"> around their arms</w:t>
+      </w:r>
+      <w:r>
+        <w:t xml:space="preserve"> surround the cart. Two are</w:t>
+      </w:r>
+      <w:r>
+        <w:t xml:space="preserve"> </w:t>
+      </w:r>
+      <w:r>
+        <w:t xml:space="preserve">harassing </w:t>
+      </w:r>
+      <w:r>
+        <w:t>an elderly man</w:t>
+      </w:r>
+      <w:r>
+        <w:t>, throwing his</w:t>
+      </w:r>
+      <w:r>
+        <w:t xml:space="preserve"> </w:t>
+      </w:r>
+      <w:r>
+        <w:t>bag</w:t>
+      </w:r>
+      <w:r>
+        <w:t xml:space="preserve"> </w:t>
+      </w:r>
+      <w:r>
+        <w:t xml:space="preserve">back </w:t>
+      </w:r>
+      <w:r>
+        <w:t xml:space="preserve">and forth while </w:t>
+      </w:r>
+      <w:r>
+        <w:t>he</w:t>
+      </w:r>
+      <w:r>
+        <w:t xml:space="preserve"> attempts to reclaim it.</w:t>
+      </w:r>
+      <w:r>
+        <w:t xml:space="preserve"> The other men watch the scene and laugh.</w:t>
+      </w:r>
+      <w:r>
+        <w:t xml:space="preserve"> One red-banded man comes up to you and says, “Greetings, traveler, and welcome to our post. For a small fee, we’ll let you go on your way.”</w:t>
+      </w:r>
+    </w:p>
+    <w:p>
+      <w:r>
+        <w:lastRenderedPageBreak/>
+        <w:tab/>
+        <w:t>Pay their toll.</w:t>
+      </w:r>
+    </w:p>
+    <w:p>
+      <w:pPr>
+        <w:ind w:left="1440"/>
+      </w:pPr>
+      <w:r>
+        <w:t>“Many thanks, and safe travels,” he says, before signaling one man to move the cart out of the road. You’re able to continue on your journey.</w:t>
+      </w:r>
+      <w:r>
+        <w:t xml:space="preserve"> (remove small amount of coins)</w:t>
+      </w:r>
+    </w:p>
+    <w:p>
+      <w:r>
+        <w:tab/>
+      </w:r>
+      <w:r>
+        <w:t>Inquire about the old man</w:t>
+      </w:r>
+      <w:r>
+        <w:t>.</w:t>
+      </w:r>
+    </w:p>
+    <w:p>
+      <w:pPr>
+        <w:ind w:left="1440"/>
+      </w:pPr>
+      <w:r>
         <w:t>“</w:t>
       </w:r>
-      <w:proofErr w:type="spellStart"/>
-      <w:r>
-        <w:t>Scorpolisks</w:t>
-      </w:r>
-      <w:proofErr w:type="spellEnd"/>
-      <w:r>
-        <w:t xml:space="preserve">…why’d it have to be </w:t>
-      </w:r>
-      <w:proofErr w:type="spellStart"/>
-      <w:r>
-        <w:t>scorpolisks</w:t>
-      </w:r>
-      <w:proofErr w:type="spellEnd"/>
-      <w:r>
-        <w:t>…” they struggle to say before letting out one last breath. (remove one</w:t>
-      </w:r>
-      <w:r>
-        <w:t xml:space="preserve"> ra</w:t>
-      </w:r>
-      <w:r>
-        <w:t>ndom party member)</w:t>
-      </w:r>
-    </w:p>
-    <w:p>
-      <w:pPr>
-        <w:ind w:left="1440"/>
-      </w:pPr>
-      <w:r>
-        <w:tab/>
-        <w:t>Administer Antidote (if in inventory)</w:t>
+      <w:r>
+        <w:t>Well, some people don’t have enough gold to pay the toll, so we uh…pursue other manners of payment, if you get my meaning.” He looks back to the bullying and chuckles to himself.</w:t>
+      </w:r>
+    </w:p>
+    <w:p>
+      <w:pPr>
+        <w:ind w:left="1440"/>
+      </w:pPr>
+      <w:r>
+        <w:tab/>
+        <w:t>Pay their toll.</w:t>
       </w:r>
     </w:p>
     <w:p>
@@ -1101,382 +1103,162 @@
         <w:ind w:left="2880"/>
       </w:pPr>
       <w:r>
-        <w:t>Luckily, they drank the draught before the venom had completely taken over them. That was a close one.</w:t>
-      </w:r>
-    </w:p>
-    <w:p>
-      <w:r>
-        <w:tab/>
-        <w:t>Grab some loot.</w:t>
-      </w:r>
-    </w:p>
-    <w:p>
-      <w:pPr>
-        <w:ind w:left="1440"/>
-      </w:pPr>
-      <w:r>
-        <w:t>Deciding not to chance it, you run to the nearest ruined building and hastily grab some coins. (small coin reward)</w:t>
-      </w:r>
-    </w:p>
-    <w:p/>
-    <w:p>
-      <w:r>
-        <w:t>A couple of famers on a nearby stead, seeing you and your well-armed companions, bow to the ground and plead for mercy. “We surrender!” one says, while another cries, “Just take our money and le</w:t>
-      </w:r>
-      <w:r>
-        <w:t>t us live!” They must think you a</w:t>
-      </w:r>
-      <w:r>
-        <w:t>re mercenaries or bandits.</w:t>
-      </w:r>
-    </w:p>
-    <w:p>
-      <w:r>
-        <w:tab/>
-      </w:r>
-      <w:r>
-        <w:t>Explain that you’re friendly.</w:t>
-      </w:r>
-    </w:p>
-    <w:p>
-      <w:pPr>
-        <w:ind w:left="1440"/>
-      </w:pPr>
-      <w:r>
-        <w:t>Upon hearing this, the farmer</w:t>
-      </w:r>
-      <w:r>
-        <w:t xml:space="preserve"> relaxes and smiles at you, realizing he was mistaken</w:t>
-      </w:r>
-      <w:r>
-        <w:t>.</w:t>
+        <w:t xml:space="preserve">“Many thanks, and safe travels,” he says, before signaling one man to move the cart out of the road. </w:t>
+      </w:r>
+      <w:r>
+        <w:t>You continue</w:t>
+      </w:r>
+      <w:r>
+        <w:t xml:space="preserve"> on your journey.</w:t>
+      </w:r>
+      <w:r>
+        <w:t xml:space="preserve"> (remove small amount of coins)</w:t>
+      </w:r>
+    </w:p>
+    <w:p>
+      <w:pPr>
+        <w:ind w:left="1440"/>
+      </w:pPr>
+      <w:r>
+        <w:tab/>
+        <w:t xml:space="preserve">Offer to pay </w:t>
+      </w:r>
+      <w:r>
+        <w:t>the man’s</w:t>
+      </w:r>
+      <w:r>
+        <w:t xml:space="preserve"> toll.</w:t>
+      </w:r>
+    </w:p>
+    <w:p>
+      <w:pPr>
+        <w:ind w:left="2880"/>
+      </w:pPr>
+      <w:r>
+        <w:t xml:space="preserve">“Hey, as long as I get paid.” He signals for the cart to be moved and strides over to the old man. “You’re good to go, pops.” </w:t>
+      </w:r>
+      <w:r>
+        <w:t xml:space="preserve">He shoves the elder toward you and leaves. The old man smiles and thanks you for your generosity. </w:t>
+      </w:r>
+      <w:r>
+        <w:t>“Here, it’s not much, but you’ll find it more valuable than they did,” the old man wheezes, placing some trap springs into your hand.</w:t>
+      </w:r>
+      <w:r>
+        <w:t xml:space="preserve"> (add trap springs to inventory)</w:t>
+      </w:r>
+    </w:p>
+    <w:p>
+      <w:pPr>
+        <w:ind w:left="1440"/>
+      </w:pPr>
+      <w:r>
+        <w:tab/>
+        <w:t>Reject their offer.</w:t>
+      </w:r>
+    </w:p>
+    <w:p>
+      <w:pPr>
+        <w:ind w:left="2880"/>
+      </w:pPr>
+      <w:r>
+        <w:t xml:space="preserve">The man smiles wickedly. </w:t>
+      </w:r>
+      <w:r>
+        <w:t xml:space="preserve">“Too bad for you, friend. Boys!” </w:t>
+      </w:r>
+      <w:r>
+        <w:t>The other men turn their attention away from the old man and begin advancing on you, weapons drawn. The old man takes the opportunity to flee.</w:t>
+      </w:r>
+      <w:r>
+        <w:t xml:space="preserve"> (battle: bandits)</w:t>
+      </w:r>
+    </w:p>
+    <w:p>
+      <w:r>
+        <w:tab/>
+        <w:t>Reject their offer.</w:t>
+      </w:r>
+    </w:p>
+    <w:p>
+      <w:pPr>
+        <w:ind w:left="1440"/>
+      </w:pPr>
+      <w:r>
+        <w:t xml:space="preserve">“Too bad for you, friend. Boys!” The red-banded men </w:t>
+      </w:r>
+      <w:r>
+        <w:t>pull out their weapons while, in the confusion, the bard manages to flee. (battle: bandits)</w:t>
+      </w:r>
+    </w:p>
+    <w:p>
+      <w:pPr>
+        <w:ind w:left="1440"/>
+      </w:pPr>
+    </w:p>
+    <w:p>
+      <w:r>
+        <w:t xml:space="preserve">A </w:t>
+      </w:r>
+      <w:r>
+        <w:t>traveling vendor</w:t>
+      </w:r>
+      <w:r>
+        <w:t xml:space="preserve"> hails the players and offers to sell them powerful magical items. He gestures over his table, presenting the various objects: boots of levitation, the rock of undead destruction, a vampire-repellant amulet, and</w:t>
+      </w:r>
+      <w:r>
+        <w:t xml:space="preserve"> many more magical trinkets</w:t>
+      </w:r>
+      <w:r>
+        <w:t xml:space="preserve">. </w:t>
+      </w:r>
+      <w:r>
+        <w:t>“</w:t>
+      </w:r>
+      <w:r>
+        <w:t>They aren’t just some boots with large heels, or a large rock, or a string with garlic on it. No way,</w:t>
+      </w:r>
+      <w:r>
+        <w:t>” he says with a grin.</w:t>
       </w:r>
       <w:r>
         <w:t xml:space="preserve"> </w:t>
       </w:r>
       <w:r>
-        <w:t>“If that’s the case, sorry for the confusion, traveler. Here, have some of our goods anyways.” They hand you a few wares and some coins. You feel all the better for it. (small coin reward and minor potion, antidote</w:t>
-      </w:r>
-      <w:r>
-        <w:t>, or trap spring)</w:t>
-      </w:r>
-    </w:p>
-    <w:p>
-      <w:r>
-        <w:tab/>
-        <w:t>Accept their surrender.</w:t>
-      </w:r>
-    </w:p>
-    <w:p>
-      <w:pPr>
-        <w:ind w:left="1440"/>
-      </w:pPr>
-      <w:r>
-        <w:t>The farmers empty their pockets and retreat back into the stead. That was easy. (small coin reward)</w:t>
-      </w:r>
-    </w:p>
-    <w:p/>
-    <w:p>
-      <w:r>
-        <w:t>A number of villagers wave to you as you pass by and you decide to see what the hubbub is. One of them, a portly man who must be the mayor, says, “We know you’re on your way to rescue Princess Carina. Take this, it’s the least we can do to help.” They present you with a weapon.  (small coin reward and add random weapon to inventory)</w:t>
-      </w:r>
-    </w:p>
-    <w:p/>
-    <w:p>
-      <w:r>
-        <w:t xml:space="preserve">In the distance, you see the road ahead is blocked by a large cart. Several men with red </w:t>
-      </w:r>
-      <w:r>
-        <w:t>bands</w:t>
-      </w:r>
-      <w:r>
-        <w:t xml:space="preserve"> around their arms</w:t>
-      </w:r>
-      <w:r>
-        <w:t xml:space="preserve"> surround the cart. Two are</w:t>
-      </w:r>
-      <w:r>
-        <w:t xml:space="preserve"> </w:t>
-      </w:r>
-      <w:r>
-        <w:t xml:space="preserve">harassing </w:t>
-      </w:r>
-      <w:r>
-        <w:t>an elderly man</w:t>
-      </w:r>
-      <w:r>
-        <w:t>, throwing his</w:t>
-      </w:r>
-      <w:r>
-        <w:t xml:space="preserve"> </w:t>
-      </w:r>
-      <w:r>
-        <w:t>bag</w:t>
-      </w:r>
-      <w:r>
-        <w:t xml:space="preserve"> </w:t>
-      </w:r>
-      <w:r>
-        <w:t xml:space="preserve">back </w:t>
-      </w:r>
-      <w:r>
-        <w:t xml:space="preserve">and forth while </w:t>
-      </w:r>
-      <w:r>
-        <w:t>he</w:t>
-      </w:r>
-      <w:r>
-        <w:t xml:space="preserve"> attempts to reclaim it.</w:t>
-      </w:r>
-      <w:r>
-        <w:t xml:space="preserve"> The other men watch the scene and laugh.</w:t>
-      </w:r>
-      <w:r>
-        <w:t xml:space="preserve"> One red-banded man comes up to you and says, “Greetings, traveler, and welcome to our post. For a small fee, we’ll let you go on your way.”</w:t>
-      </w:r>
-    </w:p>
-    <w:p>
+        <w:t>“Powerful magic in each one</w:t>
+      </w:r>
+      <w:r>
+        <w:t>!” He waves one hand over a roulette wheel. “Just a few coins and a spin of the wheel, and you could be the owner of a powerful artifact!”</w:t>
+      </w:r>
+    </w:p>
+    <w:p>
+      <w:r>
+        <w:tab/>
+      </w:r>
+      <w:r>
+        <w:t>Take a chance at the wheel.</w:t>
+      </w:r>
+    </w:p>
+    <w:p>
+      <w:pPr>
+        <w:ind w:left="1440"/>
+      </w:pPr>
+      <w:r>
+        <w:t xml:space="preserve">You deposit a small handful of coins into the vendor’s hand. Swiftly, he pockets the money, withdraws a small bead, and spins the wheel and pellet. The ball bounces </w:t>
+      </w:r>
       <w:r>
         <w:lastRenderedPageBreak/>
-        <w:tab/>
-        <w:t>Pay their toll.</w:t>
-      </w:r>
-    </w:p>
-    <w:p>
-      <w:pPr>
-        <w:ind w:left="1440"/>
-      </w:pPr>
-      <w:r>
-        <w:t>“Many thanks, and safe travels,” he says, before signaling one man to move the cart out of the road. You’re able to continue on your journey.</w:t>
-      </w:r>
-      <w:r>
-        <w:t xml:space="preserve"> (remove small amount of coins)</w:t>
-      </w:r>
-    </w:p>
-    <w:p>
-      <w:r>
-        <w:tab/>
-      </w:r>
-      <w:r>
-        <w:t>Inquire about the old man</w:t>
-      </w:r>
-      <w:r>
-        <w:t>.</w:t>
-      </w:r>
-    </w:p>
-    <w:p>
-      <w:pPr>
-        <w:ind w:left="1440"/>
-      </w:pPr>
-      <w:r>
-        <w:t>“</w:t>
-      </w:r>
-      <w:r>
-        <w:t>Well, some people don’t have enough gold to pay the toll, so we uh…pursue other manners of payment, if you get my meaning.” He looks back to the bullying and chuckles to himself.</w:t>
-      </w:r>
-    </w:p>
-    <w:p>
-      <w:pPr>
-        <w:ind w:left="1440"/>
-      </w:pPr>
-      <w:r>
-        <w:tab/>
-        <w:t>Pay their toll.</w:t>
-      </w:r>
-    </w:p>
-    <w:p>
-      <w:pPr>
-        <w:ind w:left="2880"/>
-      </w:pPr>
-      <w:r>
-        <w:t xml:space="preserve">“Many thanks, and safe travels,” he says, before signaling one man to move the cart out of the road. </w:t>
-      </w:r>
-      <w:r>
-        <w:t>You continue</w:t>
-      </w:r>
-      <w:r>
-        <w:t xml:space="preserve"> on your journey.</w:t>
-      </w:r>
-      <w:r>
-        <w:t xml:space="preserve"> (remove small amount of coins)</w:t>
-      </w:r>
-    </w:p>
-    <w:p>
-      <w:pPr>
-        <w:ind w:left="1440"/>
-      </w:pPr>
-      <w:r>
-        <w:tab/>
-        <w:t xml:space="preserve">Offer to pay </w:t>
-      </w:r>
-      <w:r>
-        <w:t>the man’s</w:t>
-      </w:r>
-      <w:r>
-        <w:t xml:space="preserve"> toll.</w:t>
-      </w:r>
-    </w:p>
-    <w:p>
-      <w:pPr>
-        <w:ind w:left="2880"/>
-      </w:pPr>
-      <w:r>
-        <w:t xml:space="preserve">“Hey, as long as I get paid.” He signals for the cart to be moved and strides over to the old man. “You’re good to go, pops.” </w:t>
-      </w:r>
-      <w:r>
-        <w:t xml:space="preserve">He shoves the elder toward you and leaves. The old man smiles and thanks you for your generosity. </w:t>
-      </w:r>
-      <w:r>
-        <w:t>“Here, it’s not much, but you’ll find it more valuable than they did,” the old man wheezes, placing some trap springs into your hand.</w:t>
-      </w:r>
-      <w:r>
-        <w:t xml:space="preserve"> (add trap springs to inventory)</w:t>
-      </w:r>
-    </w:p>
-    <w:p>
-      <w:pPr>
-        <w:ind w:left="1440"/>
-      </w:pPr>
-      <w:r>
-        <w:tab/>
-        <w:t>Reject their offer.</w:t>
-      </w:r>
-    </w:p>
-    <w:p>
-      <w:pPr>
-        <w:ind w:left="2880"/>
-      </w:pPr>
-      <w:r>
-        <w:t xml:space="preserve">The man smiles wickedly. </w:t>
-      </w:r>
-      <w:r>
-        <w:t xml:space="preserve">“Too bad for you, friend. Boys!” </w:t>
-      </w:r>
-      <w:r>
-        <w:t>The other men turn their attention away from the old man and begin advancing on you, weapons drawn. The old man takes the opportunity to flee.</w:t>
-      </w:r>
-      <w:r>
-        <w:t xml:space="preserve"> (battle: bandits)</w:t>
-      </w:r>
-    </w:p>
-    <w:p>
-      <w:r>
-        <w:tab/>
-        <w:t>Reject their offer.</w:t>
-      </w:r>
-    </w:p>
-    <w:p>
-      <w:pPr>
-        <w:ind w:left="1440"/>
-      </w:pPr>
-      <w:r>
-        <w:t xml:space="preserve">“Too bad for you, friend. Boys!” The red-banded men </w:t>
-      </w:r>
-      <w:r>
-        <w:t>pull out their weapons while, in the confusion, the bard manages to flee. (battle: bandits)</w:t>
-      </w:r>
-    </w:p>
-    <w:p>
-      <w:pPr>
-        <w:ind w:left="1440"/>
-      </w:pPr>
-    </w:p>
-    <w:p>
-      <w:r>
-        <w:t xml:space="preserve">A </w:t>
-      </w:r>
-      <w:r>
-        <w:t>traveling vendor</w:t>
-      </w:r>
-      <w:r>
-        <w:t xml:space="preserve"> hails the players and offers to sell them powerful magical items. He gestures over his table, presenting the various objects: boots of levitation, the rock of undead destruction, a vampire-repellant amulet, and</w:t>
-      </w:r>
-      <w:r>
-        <w:t xml:space="preserve"> many more magical trinkets</w:t>
-      </w:r>
-      <w:r>
-        <w:t xml:space="preserve">. </w:t>
-      </w:r>
-      <w:r>
-        <w:t>“</w:t>
-      </w:r>
-      <w:r>
-        <w:t>They aren’t just some boots with large heels, or a large rock, or a string with garlic on it. No way,</w:t>
-      </w:r>
-      <w:r>
-        <w:t>” he says with a grin.</w:t>
-      </w:r>
-      <w:r>
-        <w:t xml:space="preserve"> </w:t>
-      </w:r>
-      <w:r>
-        <w:t>“Powerful magic in each one</w:t>
-      </w:r>
-      <w:r>
-        <w:t>!” He waves one hand over a roulette wheel. “Just a few coins and a spin of the wheel, and you could be the owner of a powerful artifact!”</w:t>
-      </w:r>
-    </w:p>
-    <w:p>
-      <w:r>
-        <w:tab/>
-      </w:r>
-      <w:r>
-        <w:t>Take a chance at the wheel.</w:t>
-      </w:r>
-    </w:p>
-    <w:p>
-      <w:pPr>
-        <w:ind w:left="1440"/>
-      </w:pPr>
-      <w:r>
-        <w:t xml:space="preserve">You deposit a small handful of coins into the vendor’s hand. Swiftly, he pockets the money, withdraws a small bead, and spins the wheel and pellet. The ball bounces </w:t>
-      </w:r>
-      <w:r>
-        <w:lastRenderedPageBreak/>
-        <w:t xml:space="preserve">around and eventually settles in a pocket. The </w:t>
-      </w:r>
-      <w:proofErr w:type="spellStart"/>
-      <w:r>
-        <w:t>shopkeep’s</w:t>
-      </w:r>
-      <w:proofErr w:type="spellEnd"/>
-      <w:r>
-        <w:t xml:space="preserve"> mouth curls into a smile. “Ooh, a marvelous ornament, if I may say so sir!” He picks up an object from the table and shoves it into your hands before you have a chance to see what it is. (</w:t>
-      </w:r>
-      <w:proofErr w:type="gramStart"/>
-      <w:r>
-        <w:t>add</w:t>
-      </w:r>
-      <w:proofErr w:type="gramEnd"/>
-      <w:r>
-        <w:t xml:space="preserve"> </w:t>
-      </w:r>
-      <w:proofErr w:type="spellStart"/>
-      <w:r>
-        <w:t>DoMT</w:t>
-      </w:r>
-      <w:proofErr w:type="spellEnd"/>
-      <w:r>
-        <w:t xml:space="preserve"> item)</w:t>
-      </w:r>
-    </w:p>
-    <w:p>
-      <w:pPr>
-        <w:ind w:left="1440"/>
-      </w:pPr>
-      <w:proofErr w:type="spellStart"/>
+        <w:t>around and eventually settles in a pocket. The shopkeep’s mouth curls into a smile. “Ooh, a marvelous ornament, if I may say so sir!” He picks up an object from the table and shoves it into your hands before you have a chance to see what it is. (add DoMT item)</w:t>
+      </w:r>
+    </w:p>
+    <w:p>
+      <w:pPr>
+        <w:ind w:left="1440"/>
+      </w:pPr>
       <w:r>
         <w:rPr>
           <w:u w:val="single"/>
         </w:rPr>
-        <w:t>DoMT</w:t>
-      </w:r>
-      <w:proofErr w:type="spellEnd"/>
-      <w:r>
-        <w:rPr>
-          <w:u w:val="single"/>
-        </w:rPr>
-        <w:t xml:space="preserve"> Table</w:t>
+        <w:t>DoMT Table</w:t>
       </w:r>
     </w:p>
     <w:p>
@@ -1487,6 +1269,81 @@
           <w:numId w:val="1"/>
         </w:numPr>
       </w:pPr>
+      <w:r>
+        <w:t>Gain an instant level</w:t>
+      </w:r>
+    </w:p>
+    <w:p>
+      <w:pPr>
+        <w:pStyle w:val="ListParagraph"/>
+        <w:numPr>
+          <w:ilvl w:val="0"/>
+          <w:numId w:val="1"/>
+        </w:numPr>
+      </w:pPr>
+      <w:r>
+        <w:t>Add two points to any main stat</w:t>
+      </w:r>
+    </w:p>
+    <w:p>
+      <w:pPr>
+        <w:pStyle w:val="ListParagraph"/>
+        <w:numPr>
+          <w:ilvl w:val="0"/>
+          <w:numId w:val="1"/>
+        </w:numPr>
+      </w:pPr>
+      <w:r>
+        <w:t>Random minor item</w:t>
+      </w:r>
+    </w:p>
+    <w:p>
+      <w:pPr>
+        <w:pStyle w:val="ListParagraph"/>
+        <w:numPr>
+          <w:ilvl w:val="0"/>
+          <w:numId w:val="1"/>
+        </w:numPr>
+      </w:pPr>
+      <w:r>
+        <w:t>Random magic weapon</w:t>
+      </w:r>
+    </w:p>
+    <w:p>
+      <w:pPr>
+        <w:pStyle w:val="ListParagraph"/>
+        <w:numPr>
+          <w:ilvl w:val="0"/>
+          <w:numId w:val="1"/>
+        </w:numPr>
+      </w:pPr>
+      <w:r>
+        <w:t>Lose two points in a random stat</w:t>
+      </w:r>
+    </w:p>
+    <w:p>
+      <w:pPr>
+        <w:pStyle w:val="ListParagraph"/>
+        <w:numPr>
+          <w:ilvl w:val="0"/>
+          <w:numId w:val="1"/>
+        </w:numPr>
+      </w:pPr>
+      <w:r>
+        <w:t>Defeat miniboss</w:t>
+      </w:r>
+    </w:p>
+    <w:p>
+      <w:pPr>
+        <w:pStyle w:val="ListParagraph"/>
+        <w:numPr>
+          <w:ilvl w:val="0"/>
+          <w:numId w:val="1"/>
+        </w:numPr>
+      </w:pPr>
+      <w:r>
+        <w:t>Lose a random item</w:t>
+      </w:r>
     </w:p>
     <w:p>
       <w:r>
@@ -1509,15 +1366,7 @@
         <w:t xml:space="preserve">we’re looking to train with some new people. </w:t>
       </w:r>
       <w:r>
-        <w:t xml:space="preserve">You look pretty tough. </w:t>
-      </w:r>
-      <w:proofErr w:type="spellStart"/>
-      <w:r>
-        <w:t>Wanna</w:t>
-      </w:r>
-      <w:proofErr w:type="spellEnd"/>
-      <w:r>
-        <w:t xml:space="preserve"> get in on this?”</w:t>
+        <w:t>You look pretty tough. Wanna get in on this?”</w:t>
       </w:r>
       <w:r>
         <w:t xml:space="preserve"> One of them </w:t>
@@ -1580,15 +1429,7 @@
     <w:p/>
     <w:p>
       <w:r>
-        <w:t>(</w:t>
-      </w:r>
-      <w:proofErr w:type="gramStart"/>
-      <w:r>
-        <w:t>druid</w:t>
-      </w:r>
-      <w:proofErr w:type="gramEnd"/>
-      <w:r>
-        <w:t xml:space="preserve"> acquire quest) You find yourself in a forest. The dense thicket of trees surround you, obscuring the horizon</w:t>
+        <w:t>(druid acquire quest) You find yourself in a forest. The dense thicket of trees surround you, obscuring the horizon</w:t>
       </w:r>
       <w:r>
         <w:t>. Below you, the well-trodden path disappears into grass. Now how will you get out? As you continue forward into the woodland,</w:t>
@@ -1606,7 +1447,11 @@
         <w:t>(man or woman?)</w:t>
       </w:r>
       <w:r>
-        <w:t xml:space="preserve"> dressed in mossy and earthy robes.</w:t>
+        <w:t xml:space="preserve"> dressed in mossy and </w:t>
+      </w:r>
+      <w:r>
+        <w:lastRenderedPageBreak/>
+        <w:t>earthy robes.</w:t>
       </w:r>
       <w:r>
         <w:t xml:space="preserve"> He/she kneels before a stone altar, an offering of berries and leaves upon it. This druid is no doubt performing a cleansing ceremony.</w:t>
@@ -1621,17 +1466,7 @@
         <w:t>ing this grove of corruption.” You ask what it is that warps the forest. He/she points behind you. “That, for starters.”</w:t>
       </w:r>
       <w:r>
-        <w:t xml:space="preserve"> Good going, you were careless and let a demon sneak up on you! (</w:t>
-      </w:r>
-      <w:proofErr w:type="spellStart"/>
-      <w:proofErr w:type="gramStart"/>
-      <w:r>
-        <w:t>minboss</w:t>
-      </w:r>
-      <w:proofErr w:type="spellEnd"/>
-      <w:proofErr w:type="gramEnd"/>
-      <w:r>
-        <w:t>: demon)</w:t>
+        <w:t xml:space="preserve"> Good going, you were careless and let a demon sneak up on you! (minboss: demon)</w:t>
       </w:r>
     </w:p>
     <w:p>
@@ -1639,27 +1474,25 @@
         <w:ind w:left="720"/>
       </w:pPr>
       <w:r>
-        <w:lastRenderedPageBreak/>
-        <w:t>As the demon’s remains crumble into ash, the druid approaches your group. “Many thanks in aiding me purify this place. These lands are filled with malfeasance and I would be honored if I could assist you in the riding of it.” (</w:t>
-      </w:r>
-      <w:proofErr w:type="gramStart"/>
-      <w:r>
-        <w:t>unlock</w:t>
-      </w:r>
-      <w:proofErr w:type="gramEnd"/>
-      <w:r>
-        <w:t xml:space="preserve"> druid)</w:t>
-      </w:r>
-      <w:r>
-        <w:t xml:space="preserve"> (</w:t>
-      </w:r>
-      <w:proofErr w:type="gramStart"/>
-      <w:r>
-        <w:t>potentially</w:t>
-      </w:r>
-      <w:proofErr w:type="gramEnd"/>
-      <w:r>
-        <w:t xml:space="preserve"> add more but not sure what)</w:t>
+        <w:t xml:space="preserve">As the demon’s remains crumble into ash, the druid approaches your group. “Many thanks in </w:t>
+      </w:r>
+      <w:r>
+        <w:t>helping</w:t>
+      </w:r>
+      <w:r>
+        <w:t xml:space="preserve"> me purify this place. These lands are filled with malfeasance and I would be honore</w:t>
+      </w:r>
+      <w:r>
+        <w:t xml:space="preserve">d if I could assist you in the </w:t>
+      </w:r>
+      <w:r>
+        <w:t>restoration</w:t>
+      </w:r>
+      <w:r>
+        <w:t xml:space="preserve"> of it.” (unlock druid)</w:t>
+      </w:r>
+      <w:r>
+        <w:t xml:space="preserve"> (potentially add more but not sure what)</w:t>
       </w:r>
     </w:p>
     <w:p/>
@@ -1692,15 +1525,7 @@
         <w:t xml:space="preserve"> and lands in the street, shortly followed by a beat-up gui</w:t>
       </w:r>
       <w:r>
-        <w:t xml:space="preserve">tar. The bard stands </w:t>
-      </w:r>
-      <w:proofErr w:type="gramStart"/>
-      <w:r>
-        <w:t>up,</w:t>
-      </w:r>
-      <w:proofErr w:type="gramEnd"/>
-      <w:r>
-        <w:t xml:space="preserve"> inspecting his instrument for any new damages</w:t>
+        <w:t>tar. The bard stands up, inspecting his instrument for any new damages</w:t>
       </w:r>
       <w:r>
         <w:t xml:space="preserve">, and </w:t>
@@ -1717,11 +1542,9 @@
       <w:r>
         <w:t xml:space="preserve"> and grope at spurning </w:t>
       </w:r>
-      <w:proofErr w:type="spellStart"/>
       <w:r>
         <w:t>barmaidens</w:t>
       </w:r>
-      <w:proofErr w:type="spellEnd"/>
       <w:r>
         <w:t xml:space="preserve">. The largest such of these men, gripping a young </w:t>
       </w:r>
@@ -1734,32 +1557,48 @@
       <w:r>
         <w:t>stands up from his booth. “This here’s a private party. Boys, get the raff out!”</w:t>
       </w:r>
+      <w:r>
+        <w:t xml:space="preserve"> (miniboss: bandit officer)</w:t>
+      </w:r>
     </w:p>
     <w:p>
       <w:pPr>
         <w:ind w:left="720"/>
       </w:pPr>
       <w:r>
-        <w:t xml:space="preserve">The few hooligans left flee out of the inn door. The innkeeper rises from behind the bar, brandishing a broom and waving at the remaining customers within the inn, shouting, “That’s it! </w:t>
-      </w:r>
-      <w:proofErr w:type="gramStart"/>
-      <w:r>
-        <w:t>I’ve</w:t>
-      </w:r>
-      <w:proofErr w:type="gramEnd"/>
-      <w:r>
-        <w:t xml:space="preserve"> had enough! Get out, everyone! We’re closed!” Along with the dozy and drunk patrons, you find yourself back in the street. The bard strides over to the pink-dressed girl. “My love, I’m so glad you’re safe,” he croons. “Love? We just met!” she yells back at him. “Yes, but give me until the morning and you’ll love me.” Rather than respond with words, the woman slaps the bard across the face and stomps away. </w:t>
-      </w:r>
-      <w:r>
-        <w:t xml:space="preserve">“That’s rather unfortunate,” he says as he massages his cheek. “So, where are we off to, lads?” </w:t>
-      </w:r>
-      <w:proofErr w:type="gramStart"/>
-      <w:r>
-        <w:t>It’s</w:t>
-      </w:r>
-      <w:proofErr w:type="gramEnd"/>
-      <w:r>
-        <w:t xml:space="preserve"> obvious that you won’t be able to shake him. (unlock bard)</w:t>
+        <w:t xml:space="preserve">The few hooligans left flee out of the inn door. The innkeeper rises from behind the bar, brandishing a broom and waving at the remaining customers within the inn, shouting, “That’s it! I’ve had enough! Get out, everyone! We’re closed!” Along with the dozy and drunk patrons, you find yourself back in the street. The bard strides over to the pink-dressed girl. “My love, I’m so glad you’re safe,” he croons. “Love? We just met!” she yells back at him. “Yes, but give me until the morning and you’ll love me.” Rather than respond with words, the woman slaps the bard across the face and stomps away. </w:t>
+      </w:r>
+      <w:r>
+        <w:t>“That’s rather unfortunate,” he says as he massages his cheek. “So, where are we off to, lads?” It’s obvious that you won’t be able to shake him. (unlock bard)</w:t>
+      </w:r>
+    </w:p>
+    <w:p/>
+    <w:p>
+      <w:r>
+        <w:t>A large mountain of a man, armed from crown to toe with weaponry, sits at the roadside. The eyes on his scarred face may be closed but a rumbling voice emerges from the depths of the barbarian as you near him. “You appear to be worthy enough. I invoke the Rite of Khar’Gorot,” he says, opening his harsh grey eyes and standing up. “Honor m</w:t>
+      </w:r>
+      <w:r>
+        <w:t>e with a grand battle that</w:t>
+      </w:r>
+      <w:r>
+        <w:t xml:space="preserve"> will </w:t>
+      </w:r>
+      <w:r>
+        <w:t xml:space="preserve">be sung of </w:t>
+      </w:r>
+      <w:r>
+        <w:t>for generations.” Before you can reply, he draws forth one of his many rough-hewn weapons and sinks into a battle stance. It doesn’t appear as though you will be able to dissuade him. (miniboss: barbarian)</w:t>
+      </w:r>
+    </w:p>
+    <w:p>
+      <w:pPr>
+        <w:ind w:left="720"/>
+      </w:pPr>
+      <w:r>
+        <w:t xml:space="preserve">The barbarian grins, the first sign of levity from the giant. </w:t>
+      </w:r>
+      <w:r>
+        <w:t>“You have bested me in Khar’Gorot,” he says, his voice like soft thunder. “A loss is only dishonorable to an unworthy opponent, and you have proven yourselves worthy indeed.” He sheathes his weapons and kneels in front of you. “Allow me to join you, and together, we will endure battles that will bring the ancients great joy.” You’ve always wanted a three-hundred pound bodyguard! (unlock barbarian)</w:t>
       </w:r>
       <w:bookmarkStart w:id="0" w:name="_GoBack"/>
       <w:bookmarkEnd w:id="0"/>
@@ -2596,7 +2435,7 @@
 </file>
 
 <file path=customXml/itemProps1.xml><?xml version="1.0" encoding="utf-8"?>
-<ds:datastoreItem xmlns:ds="http://schemas.openxmlformats.org/officeDocument/2006/customXml" ds:itemID="{34A5FDC1-C76C-4F44-ACD2-6FCC77E5B767}">
+<ds:datastoreItem xmlns:ds="http://schemas.openxmlformats.org/officeDocument/2006/customXml" ds:itemID="{7D50D61D-746A-4E40-B7EA-D656EC72DFF0}">
   <ds:schemaRefs>
     <ds:schemaRef ds:uri="http://schemas.openxmlformats.org/officeDocument/2006/bibliography"/>
   </ds:schemaRefs>

</xml_diff>

<commit_message>
Class Abilities and Updated Encounters
</commit_message>
<xml_diff>
--- a/Encounters_2.docx
+++ b/Encounters_2.docx
@@ -35,7 +35,15 @@
         <w:t>. “My brother and I were playing near the spider caves and he fell down a hole</w:t>
       </w:r>
       <w:r>
-        <w:t>! Now he’s trapped down there and I can’t get him out!</w:t>
+        <w:t xml:space="preserve">! Now </w:t>
+      </w:r>
+      <w:proofErr w:type="gramStart"/>
+      <w:r>
+        <w:t>he’s</w:t>
+      </w:r>
+      <w:proofErr w:type="gramEnd"/>
+      <w:r>
+        <w:t xml:space="preserve"> trapped down there and I can’t get him out!</w:t>
       </w:r>
       <w:r>
         <w:t xml:space="preserve"> Please, you have to help him!”</w:t>
@@ -123,7 +131,15 @@
         <w:t xml:space="preserve"> </w:t>
       </w:r>
       <w:r>
-        <w:t>(small coin reward</w:t>
+        <w:t>(</w:t>
+      </w:r>
+      <w:proofErr w:type="gramStart"/>
+      <w:r>
+        <w:t>small</w:t>
+      </w:r>
+      <w:proofErr w:type="gramEnd"/>
+      <w:r>
+        <w:t xml:space="preserve"> coin reward</w:t>
       </w:r>
       <w:r>
         <w:t>)</w:t>
@@ -211,7 +227,15 @@
         <w:ind w:left="1440"/>
       </w:pPr>
       <w:r>
-        <w:t>“Please, won’t anyone save him?” she cries, breaking down into tears.  You quietly slink away and continue onwards. I’m sure some other adventurer</w:t>
+        <w:t xml:space="preserve">“Please, won’t anyone save him?” she cries, breaking down into tears.  You quietly slink away and continue onwards. </w:t>
+      </w:r>
+      <w:proofErr w:type="gramStart"/>
+      <w:r>
+        <w:t>I’m</w:t>
+      </w:r>
+      <w:proofErr w:type="gramEnd"/>
+      <w:r>
+        <w:t xml:space="preserve"> sure some other adventurer</w:t>
       </w:r>
       <w:r>
         <w:t>s will help her out eventually.</w:t>
@@ -234,11 +258,16 @@
       <w:r>
         <w:t xml:space="preserve"> </w:t>
       </w:r>
+      <w:proofErr w:type="gramStart"/>
       <w:r>
         <w:t>It’</w:t>
       </w:r>
       <w:r>
-        <w:t xml:space="preserve">s a crater, </w:t>
+        <w:t>s</w:t>
+      </w:r>
+      <w:proofErr w:type="gramEnd"/>
+      <w:r>
+        <w:t xml:space="preserve"> a crater, </w:t>
       </w:r>
       <w:r>
         <w:t>roughly</w:t>
@@ -253,10 +282,26 @@
         <w:t xml:space="preserve"> </w:t>
       </w:r>
       <w:r>
-        <w:t>(a</w:t>
-      </w:r>
-      <w:r>
-        <w:t>dd starmetal ore to inventory)</w:t>
+        <w:t>(</w:t>
+      </w:r>
+      <w:proofErr w:type="gramStart"/>
+      <w:r>
+        <w:t>a</w:t>
+      </w:r>
+      <w:r>
+        <w:t>dd</w:t>
+      </w:r>
+      <w:proofErr w:type="gramEnd"/>
+      <w:r>
+        <w:t xml:space="preserve"> </w:t>
+      </w:r>
+      <w:proofErr w:type="spellStart"/>
+      <w:r>
+        <w:t>starmetal</w:t>
+      </w:r>
+      <w:proofErr w:type="spellEnd"/>
+      <w:r>
+        <w:t xml:space="preserve"> ore to inventory)</w:t>
       </w:r>
     </w:p>
     <w:p>
@@ -283,7 +328,15 @@
         <w:t xml:space="preserve">and </w:t>
       </w:r>
       <w:r>
-        <w:t>find a room almost completely barren, save for a table in the center. And skeletons.</w:t>
+        <w:t xml:space="preserve">find a room almost completely barren, save for a table in the center. </w:t>
+      </w:r>
+      <w:proofErr w:type="gramStart"/>
+      <w:r>
+        <w:t>And</w:t>
+      </w:r>
+      <w:proofErr w:type="gramEnd"/>
+      <w:r>
+        <w:t xml:space="preserve"> skeletons.</w:t>
       </w:r>
       <w:r>
         <w:rPr>
@@ -367,7 +420,23 @@
         <w:t>ou from next to his anvil</w:t>
       </w:r>
       <w:r>
-        <w:t>. You reach into your pack and remove the gleaming startmetal ore, showing it to the smith. He stares at it in awe for a moment, before grinning, snatching the ore from your hands, and running to the blazing forge. “Now, what would ye like?”</w:t>
+        <w:t xml:space="preserve">. You reach into your pack and remove the gleaming </w:t>
+      </w:r>
+      <w:proofErr w:type="spellStart"/>
+      <w:r>
+        <w:t>startmetal</w:t>
+      </w:r>
+      <w:proofErr w:type="spellEnd"/>
+      <w:r>
+        <w:t xml:space="preserve"> ore, showing it to the smith. He stares at it in awe for a moment, before grinning, snatching the ore from your hands, and running to the blazing forge. “Now, what would </w:t>
+      </w:r>
+      <w:proofErr w:type="spellStart"/>
+      <w:r>
+        <w:t>ye</w:t>
+      </w:r>
+      <w:proofErr w:type="spellEnd"/>
+      <w:r>
+        <w:t xml:space="preserve"> like?”</w:t>
       </w:r>
     </w:p>
     <w:p>
@@ -454,15 +523,31 @@
         <w:ind w:left="1440"/>
       </w:pPr>
       <w:r>
-        <w:t>“Comin’ right up,” he replies, and almost before you know it, he returns from his workstation, newly forged weapon in hand. “Starmetal is very tough and makes for a good weapon. Use it well.”</w:t>
-      </w:r>
-    </w:p>
-    <w:p>
-      <w:pPr>
-        <w:ind w:left="1440"/>
-      </w:pPr>
-      <w:r>
-        <w:t>(Add starmetal weapon to inventory)</w:t>
+        <w:t>“Comin’ right up,” he replies, and almost before you know it, he returns from his workstation, newly forged weapon in hand. “</w:t>
+      </w:r>
+      <w:proofErr w:type="spellStart"/>
+      <w:r>
+        <w:t>Starmetal</w:t>
+      </w:r>
+      <w:proofErr w:type="spellEnd"/>
+      <w:r>
+        <w:t xml:space="preserve"> is very tough and makes for a good weapon. Use it well.”</w:t>
+      </w:r>
+    </w:p>
+    <w:p>
+      <w:pPr>
+        <w:ind w:left="1440"/>
+      </w:pPr>
+      <w:r>
+        <w:t xml:space="preserve">(Add </w:t>
+      </w:r>
+      <w:proofErr w:type="spellStart"/>
+      <w:r>
+        <w:t>starmetal</w:t>
+      </w:r>
+      <w:proofErr w:type="spellEnd"/>
+      <w:r>
+        <w:t xml:space="preserve"> weapon to inventory)</w:t>
       </w:r>
     </w:p>
     <w:p/>
@@ -502,7 +587,15 @@
         <w:ind w:left="2160"/>
       </w:pPr>
       <w:r>
-        <w:t>Throwing caution to the wind, you prod the man firmly in his chest, and with a burp and a jump, the drunkard has awoken. He stares at you with one drooping eye, muttering, “Whuzzat?”</w:t>
+        <w:t>Throwing caution to the wind, you prod the man firmly in his chest, and with a burp and a jump, the drunkard has awoken. He stares at you with one drooping eye, muttering, “</w:t>
+      </w:r>
+      <w:proofErr w:type="spellStart"/>
+      <w:r>
+        <w:t>Whuzzat</w:t>
+      </w:r>
+      <w:proofErr w:type="spellEnd"/>
+      <w:r>
+        <w:t>?”</w:t>
       </w:r>
     </w:p>
     <w:p>
@@ -534,7 +627,15 @@
         </w:rPr>
       </w:pPr>
       <w:r>
-        <w:t>You reach into your bag and produce a large, nearly-full bottle of dwarven brandy, handing it to the awe-struck man. In one swift movement, he uncork</w:t>
+        <w:t xml:space="preserve">You reach into your bag and produce a large, nearly-full bottle of </w:t>
+      </w:r>
+      <w:proofErr w:type="spellStart"/>
+      <w:r>
+        <w:t>dwarven</w:t>
+      </w:r>
+      <w:proofErr w:type="spellEnd"/>
+      <w:r>
+        <w:t xml:space="preserve"> brandy, handing it to the awe-struck man. In one swift movement, he uncork</w:t>
       </w:r>
       <w:r>
         <w:t xml:space="preserve">s the bottle and downs </w:t>
@@ -604,14 +705,27 @@
         <w:t xml:space="preserve">likely of </w:t>
       </w:r>
       <w:r>
-        <w:t xml:space="preserve">some distant culture you’ve heard of somewhere before. </w:t>
+        <w:t xml:space="preserve">some distant culture </w:t>
+      </w:r>
+      <w:proofErr w:type="gramStart"/>
+      <w:r>
+        <w:t>you’ve</w:t>
+      </w:r>
+      <w:proofErr w:type="gramEnd"/>
+      <w:r>
+        <w:t xml:space="preserve"> heard of somewhere before. </w:t>
       </w:r>
       <w:r>
         <w:t xml:space="preserve">He greets you warmly, “Although it is improper of me to ask, I must request your help. We were on our way to deliver the new wife of </w:t>
       </w:r>
       <w:r>
-        <w:t>Vizier Al-Hazred</w:t>
-      </w:r>
+        <w:t>Vizier Al-</w:t>
+      </w:r>
+      <w:proofErr w:type="spellStart"/>
+      <w:r>
+        <w:t>Hazred</w:t>
+      </w:r>
+      <w:proofErr w:type="spellEnd"/>
       <w:r>
         <w:t xml:space="preserve"> when the wheel of our carriage broke. If you would repair it for me, you would be greatly rewarded.”</w:t>
       </w:r>
@@ -672,7 +786,15 @@
         <w:t xml:space="preserve"> voice whispers to you, </w:t>
       </w:r>
       <w:r>
-        <w:t>“Please, you have to help me! Vizier Al-Hazred is a wicked man who would have me in chains for the rest of my life. Please save me!”</w:t>
+        <w:t>“Please, you have to help me! Vizier Al-</w:t>
+      </w:r>
+      <w:proofErr w:type="spellStart"/>
+      <w:r>
+        <w:t>Hazred</w:t>
+      </w:r>
+      <w:proofErr w:type="spellEnd"/>
+      <w:r>
+        <w:t xml:space="preserve"> is a wicked man who would have me in chains for the rest of my life. Please save me!”</w:t>
       </w:r>
       <w:r>
         <w:t>. The voice of the well-dressed man suddenly calls out</w:t>
@@ -751,7 +873,23 @@
         <w:t xml:space="preserve"> </w:t>
       </w:r>
       <w:r>
-        <w:t>However, the crashing sound of wood impacting flesh has roused the guards. They draw their weapons. This isn’t going to be as easy as you initially thought. (battle)</w:t>
+        <w:t xml:space="preserve">However, the crashing sound of wood impacting flesh has roused the guards. They draw their weapons. This </w:t>
+      </w:r>
+      <w:proofErr w:type="gramStart"/>
+      <w:r>
+        <w:t>isn’t</w:t>
+      </w:r>
+      <w:proofErr w:type="gramEnd"/>
+      <w:r>
+        <w:t xml:space="preserve"> going to be as easy as you initially thought. (</w:t>
+      </w:r>
+      <w:proofErr w:type="gramStart"/>
+      <w:r>
+        <w:t>battle</w:t>
+      </w:r>
+      <w:proofErr w:type="gramEnd"/>
+      <w:r>
+        <w:t>)</w:t>
       </w:r>
     </w:p>
     <w:p>
@@ -759,7 +897,15 @@
         <w:ind w:left="3600"/>
       </w:pPr>
       <w:r>
-        <w:t>Upon defeating the last of the guard, you reach into the pockets of the richly-dressed man and find a key, which you then use to unlock the chains of the bound woman in the carriage. She thanks you for saving her from such a cruel marriage and she leaps onto one of the horses. “My father will hear of your kindness,” she says with a smile before riding off into the horizon.</w:t>
+        <w:t xml:space="preserve">Upon defeating the last of the guard, you reach into the pockets of the </w:t>
+      </w:r>
+      <w:proofErr w:type="gramStart"/>
+      <w:r>
+        <w:t>richly-dressed</w:t>
+      </w:r>
+      <w:proofErr w:type="gramEnd"/>
+      <w:r>
+        <w:t xml:space="preserve"> man and find a key, which you then use to unlock the chains of the bound woman in the carriage. She thanks you for saving her from such a cruel marriage and she leaps onto one of the horses. “My father will hear of your kindness,” she says with a smile before riding off into the horizon.</w:t>
       </w:r>
     </w:p>
     <w:p>
@@ -825,7 +971,15 @@
     </w:p>
     <w:p>
       <w:r>
-        <w:t xml:space="preserve">A man in gleaming blue armor marches up to you, followed by servants carrying a palanquin. “You are the heroes who rescued Princess Casima, are you not?” Before you can reply, he bows and gestures for the servants to relinquish their load. </w:t>
+        <w:t xml:space="preserve">A man in gleaming blue armor marches up to you, followed by servants carrying a palanquin. “You are the heroes who rescued Princess </w:t>
+      </w:r>
+      <w:proofErr w:type="spellStart"/>
+      <w:r>
+        <w:t>Casima</w:t>
+      </w:r>
+      <w:proofErr w:type="spellEnd"/>
+      <w:r>
+        <w:t xml:space="preserve">, are you not?” Before you can reply, he bows and gestures for the servants to relinquish their load. </w:t>
       </w:r>
       <w:r>
         <w:t xml:space="preserve">“The </w:t>
@@ -869,13 +1023,29 @@
       </w:pPr>
       <w:r>
         <w:lastRenderedPageBreak/>
-        <w:t>You slowly open the door, and an adolescent scorpolisk bursts out, stinging one of your party members.</w:t>
+        <w:t xml:space="preserve">You slowly open the door, and an adolescent </w:t>
+      </w:r>
+      <w:proofErr w:type="spellStart"/>
+      <w:r>
+        <w:t>scorpolisk</w:t>
+      </w:r>
+      <w:proofErr w:type="spellEnd"/>
+      <w:r>
+        <w:t xml:space="preserve"> bursts out, stinging one of your party members.</w:t>
       </w:r>
       <w:r>
         <w:t xml:space="preserve"> </w:t>
       </w:r>
       <w:r>
-        <w:t xml:space="preserve"> Dragging them outside of the building, it’s evident that the scorpolisk’s poison is already seeping through their veins.</w:t>
+        <w:t xml:space="preserve"> Dragging them outside of the building, it’s evident that the </w:t>
+      </w:r>
+      <w:proofErr w:type="spellStart"/>
+      <w:r>
+        <w:t>scorpolisk’s</w:t>
+      </w:r>
+      <w:proofErr w:type="spellEnd"/>
+      <w:r>
+        <w:t xml:space="preserve"> poison is already seeping through their veins.</w:t>
       </w:r>
     </w:p>
     <w:p>
@@ -892,7 +1062,23 @@
         <w:ind w:left="2880"/>
       </w:pPr>
       <w:r>
-        <w:t>“Scorpolisks…why’d it have to be scorpolisks…” they struggle to say before letting out one last breath. (remove one</w:t>
+        <w:t>“</w:t>
+      </w:r>
+      <w:proofErr w:type="spellStart"/>
+      <w:r>
+        <w:t>Scorpolisks</w:t>
+      </w:r>
+      <w:proofErr w:type="spellEnd"/>
+      <w:r>
+        <w:t xml:space="preserve">…why’d it have to be </w:t>
+      </w:r>
+      <w:proofErr w:type="spellStart"/>
+      <w:r>
+        <w:t>scorpolisks</w:t>
+      </w:r>
+      <w:proofErr w:type="spellEnd"/>
+      <w:r>
+        <w:t>…” they struggle to say before letting out one last breath. (remove one</w:t>
       </w:r>
       <w:r>
         <w:t xml:space="preserve"> ra</w:t>
@@ -1247,18 +1433,50 @@
       </w:r>
       <w:r>
         <w:lastRenderedPageBreak/>
-        <w:t>around and eventually settles in a pocket. The shopkeep’s mouth curls into a smile. “Ooh, a marvelous ornament, if I may say so sir!” He picks up an object from the table and shoves it into your hands before you have a chance to see what it is. (add DoMT item)</w:t>
-      </w:r>
-    </w:p>
-    <w:p>
-      <w:pPr>
-        <w:ind w:left="1440"/>
-      </w:pPr>
+        <w:t xml:space="preserve">around and eventually settles in a pocket. The </w:t>
+      </w:r>
+      <w:proofErr w:type="spellStart"/>
+      <w:r>
+        <w:t>shopkeep’s</w:t>
+      </w:r>
+      <w:proofErr w:type="spellEnd"/>
+      <w:r>
+        <w:t xml:space="preserve"> mouth curls into a smile. “Ooh, a marvelous ornament, if I may say so sir!” He picks up an object from the table and shoves it into your hands before you have a chance to see what it is. (</w:t>
+      </w:r>
+      <w:proofErr w:type="gramStart"/>
+      <w:r>
+        <w:t>add</w:t>
+      </w:r>
+      <w:proofErr w:type="gramEnd"/>
+      <w:r>
+        <w:t xml:space="preserve"> </w:t>
+      </w:r>
+      <w:proofErr w:type="spellStart"/>
+      <w:r>
+        <w:t>DoMT</w:t>
+      </w:r>
+      <w:proofErr w:type="spellEnd"/>
+      <w:r>
+        <w:t xml:space="preserve"> item)</w:t>
+      </w:r>
+    </w:p>
+    <w:p>
+      <w:pPr>
+        <w:ind w:left="1440"/>
+      </w:pPr>
+      <w:proofErr w:type="spellStart"/>
       <w:r>
         <w:rPr>
           <w:u w:val="single"/>
         </w:rPr>
-        <w:t>DoMT Table</w:t>
+        <w:t>DoMT</w:t>
+      </w:r>
+      <w:proofErr w:type="spellEnd"/>
+      <w:r>
+        <w:rPr>
+          <w:u w:val="single"/>
+        </w:rPr>
+        <w:t xml:space="preserve"> Table</w:t>
       </w:r>
     </w:p>
     <w:p>
@@ -1269,81 +1487,6 @@
           <w:numId w:val="1"/>
         </w:numPr>
       </w:pPr>
-      <w:r>
-        <w:t>Gain an instant level</w:t>
-      </w:r>
-    </w:p>
-    <w:p>
-      <w:pPr>
-        <w:pStyle w:val="ListParagraph"/>
-        <w:numPr>
-          <w:ilvl w:val="0"/>
-          <w:numId w:val="1"/>
-        </w:numPr>
-      </w:pPr>
-      <w:r>
-        <w:t>Add two points to any main stat</w:t>
-      </w:r>
-    </w:p>
-    <w:p>
-      <w:pPr>
-        <w:pStyle w:val="ListParagraph"/>
-        <w:numPr>
-          <w:ilvl w:val="0"/>
-          <w:numId w:val="1"/>
-        </w:numPr>
-      </w:pPr>
-      <w:r>
-        <w:t>Random minor item</w:t>
-      </w:r>
-    </w:p>
-    <w:p>
-      <w:pPr>
-        <w:pStyle w:val="ListParagraph"/>
-        <w:numPr>
-          <w:ilvl w:val="0"/>
-          <w:numId w:val="1"/>
-        </w:numPr>
-      </w:pPr>
-      <w:r>
-        <w:t>Random magic weapon</w:t>
-      </w:r>
-    </w:p>
-    <w:p>
-      <w:pPr>
-        <w:pStyle w:val="ListParagraph"/>
-        <w:numPr>
-          <w:ilvl w:val="0"/>
-          <w:numId w:val="1"/>
-        </w:numPr>
-      </w:pPr>
-      <w:r>
-        <w:t>Lose two points in a random stat</w:t>
-      </w:r>
-    </w:p>
-    <w:p>
-      <w:pPr>
-        <w:pStyle w:val="ListParagraph"/>
-        <w:numPr>
-          <w:ilvl w:val="0"/>
-          <w:numId w:val="1"/>
-        </w:numPr>
-      </w:pPr>
-      <w:r>
-        <w:t>Defeat miniboss</w:t>
-      </w:r>
-    </w:p>
-    <w:p>
-      <w:pPr>
-        <w:pStyle w:val="ListParagraph"/>
-        <w:numPr>
-          <w:ilvl w:val="0"/>
-          <w:numId w:val="1"/>
-        </w:numPr>
-      </w:pPr>
-      <w:r>
-        <w:t>Lose a random item</w:t>
-      </w:r>
     </w:p>
     <w:p>
       <w:r>
@@ -1366,7 +1509,15 @@
         <w:t xml:space="preserve">we’re looking to train with some new people. </w:t>
       </w:r>
       <w:r>
-        <w:t>You look pretty tough. Wanna get in on this?”</w:t>
+        <w:t xml:space="preserve">You look pretty tough. </w:t>
+      </w:r>
+      <w:proofErr w:type="spellStart"/>
+      <w:r>
+        <w:t>Wanna</w:t>
+      </w:r>
+      <w:proofErr w:type="spellEnd"/>
+      <w:r>
+        <w:t xml:space="preserve"> get in on this?”</w:t>
       </w:r>
       <w:r>
         <w:t xml:space="preserve"> One of them </w:t>
@@ -1429,7 +1580,15 @@
     <w:p/>
     <w:p>
       <w:r>
-        <w:t>(druid acquire quest) You find yourself in a forest. The dense thicket of trees surround you, obscuring the horizon</w:t>
+        <w:t>(</w:t>
+      </w:r>
+      <w:proofErr w:type="gramStart"/>
+      <w:r>
+        <w:t>druid</w:t>
+      </w:r>
+      <w:proofErr w:type="gramEnd"/>
+      <w:r>
+        <w:t xml:space="preserve"> acquire quest) You find yourself in a forest. The dense thicket of trees surround you, obscuring the horizon</w:t>
       </w:r>
       <w:r>
         <w:t>. Below you, the well-trodden path disappears into grass. Now how will you get out? As you continue forward into the woodland,</w:t>
@@ -1447,26 +1606,133 @@
         <w:t>(man or woman?)</w:t>
       </w:r>
       <w:r>
-        <w:t xml:space="preserve"> dressed in mossy and </w:t>
-      </w:r>
+        <w:t xml:space="preserve"> dressed in mossy and earthy robes.</w:t>
+      </w:r>
+      <w:r>
+        <w:t xml:space="preserve"> He/she kneels before a stone altar, an offering of berries and leaves upon it. This druid is no doubt performing a cleansing ceremony.</w:t>
+      </w:r>
+      <w:r>
+        <w:t xml:space="preserve"> “It is fortuitous that you’ve arrived,” he/she says, “Aid me in clean</w:t>
+      </w:r>
+      <w:r>
+        <w:t>s</w:t>
+      </w:r>
+      <w:r>
+        <w:t>ing this grove of corruption.” You ask what it is that warps the forest. He/she points behind you. “That, for starters.”</w:t>
+      </w:r>
+      <w:r>
+        <w:t xml:space="preserve"> Good going, you were careless and let a demon sneak up on you! (</w:t>
+      </w:r>
+      <w:proofErr w:type="spellStart"/>
+      <w:proofErr w:type="gramStart"/>
+      <w:r>
+        <w:t>minboss</w:t>
+      </w:r>
+      <w:proofErr w:type="spellEnd"/>
+      <w:proofErr w:type="gramEnd"/>
+      <w:r>
+        <w:t>: demon)</w:t>
+      </w:r>
+    </w:p>
+    <w:p>
+      <w:pPr>
+        <w:ind w:left="720"/>
+      </w:pPr>
       <w:r>
         <w:lastRenderedPageBreak/>
-        <w:t>earthy robes.</w:t>
-      </w:r>
-      <w:r>
-        <w:t xml:space="preserve"> He/she kneels before a stone altar, an offering of berries and leaves upon it. This druid is no doubt performing a cleansing ceremony.</w:t>
-      </w:r>
-      <w:r>
-        <w:t xml:space="preserve"> “It is fortuitous that you’ve arrived,” he/she says, “Aid me in clean</w:t>
-      </w:r>
-      <w:r>
-        <w:t>s</w:t>
-      </w:r>
-      <w:r>
-        <w:t>ing this grove of corruption.” You ask what it is that warps the forest. He/she points behind you. “That, for starters.”</w:t>
-      </w:r>
-      <w:r>
-        <w:t xml:space="preserve"> Good going, you were careless and let a demon sneak up on you! (minboss: demon)</w:t>
+        <w:t>As the demon’s remains crumble into ash, the druid approaches your group. “Many thanks in aiding me purify this place. These lands are filled with malfeasance and I would be honored if I could assist you in the riding of it.” (</w:t>
+      </w:r>
+      <w:proofErr w:type="gramStart"/>
+      <w:r>
+        <w:t>unlock</w:t>
+      </w:r>
+      <w:proofErr w:type="gramEnd"/>
+      <w:r>
+        <w:t xml:space="preserve"> druid)</w:t>
+      </w:r>
+      <w:r>
+        <w:t xml:space="preserve"> (</w:t>
+      </w:r>
+      <w:proofErr w:type="gramStart"/>
+      <w:r>
+        <w:t>potentially</w:t>
+      </w:r>
+      <w:proofErr w:type="gramEnd"/>
+      <w:r>
+        <w:t xml:space="preserve"> add more but not sure what)</w:t>
+      </w:r>
+    </w:p>
+    <w:p/>
+    <w:p>
+      <w:r>
+        <w:t>Bedrest is a fine way to end a long day, and your search for lodging is at an end. In this small ham</w:t>
+      </w:r>
+      <w:r>
+        <w:t xml:space="preserve">let, you find a raucous inn, filled </w:t>
+      </w:r>
+      <w:r>
+        <w:t xml:space="preserve">to the brim with </w:t>
+      </w:r>
+      <w:r>
+        <w:t>wild,</w:t>
+      </w:r>
+      <w:r>
+        <w:t xml:space="preserve"> imbibed patrons</w:t>
+      </w:r>
+      <w:r>
+        <w:t xml:space="preserve">. As you approach the door, a </w:t>
+      </w:r>
+      <w:r>
+        <w:t xml:space="preserve">short man in gaudy clothing flies from the </w:t>
+      </w:r>
+      <w:r>
+        <w:t>entryway</w:t>
+      </w:r>
+      <w:r>
+        <w:t xml:space="preserve"> and lands in the street, shortly followed by a beat-up gui</w:t>
+      </w:r>
+      <w:r>
+        <w:t xml:space="preserve">tar. The bard stands </w:t>
+      </w:r>
+      <w:proofErr w:type="gramStart"/>
+      <w:r>
+        <w:t>up,</w:t>
+      </w:r>
+      <w:proofErr w:type="gramEnd"/>
+      <w:r>
+        <w:t xml:space="preserve"> inspecting his instrument for any new damages</w:t>
+      </w:r>
+      <w:r>
+        <w:t xml:space="preserve">, and </w:t>
+      </w:r>
+      <w:r>
+        <w:t xml:space="preserve">then </w:t>
+      </w:r>
+      <w:r>
+        <w:t xml:space="preserve">notices you. “Noble heroes, I beg your pardon. Some brash thugs have taken over the tavern and made off with my lover! We have to stop them!” You enter through the door, and in front of you, men with red bands around their arms batter </w:t>
+      </w:r>
+      <w:r>
+        <w:t>the patrons</w:t>
+      </w:r>
+      <w:r>
+        <w:t xml:space="preserve"> and grope at spurning </w:t>
+      </w:r>
+      <w:proofErr w:type="spellStart"/>
+      <w:r>
+        <w:t>barmaidens</w:t>
+      </w:r>
+      <w:proofErr w:type="spellEnd"/>
+      <w:r>
+        <w:t xml:space="preserve">. The largest such of these men, gripping a young </w:t>
+      </w:r>
+      <w:r>
+        <w:t xml:space="preserve">woman in a pink dress </w:t>
+      </w:r>
+      <w:r>
+        <w:t xml:space="preserve">by her arm, </w:t>
+      </w:r>
+      <w:r>
+        <w:t>stands up from his booth. “This here’s a private party. Boys, get the raff out!”</w:t>
       </w:r>
     </w:p>
     <w:p>
@@ -1474,131 +1740,26 @@
         <w:ind w:left="720"/>
       </w:pPr>
       <w:r>
-        <w:t xml:space="preserve">As the demon’s remains crumble into ash, the druid approaches your group. “Many thanks in </w:t>
-      </w:r>
-      <w:r>
-        <w:t>helping</w:t>
-      </w:r>
-      <w:r>
-        <w:t xml:space="preserve"> me purify this place. These lands are filled with malfeasance and I would be honore</w:t>
-      </w:r>
-      <w:r>
-        <w:t xml:space="preserve">d if I could assist you in the </w:t>
-      </w:r>
-      <w:r>
-        <w:t>restoration</w:t>
-      </w:r>
-      <w:r>
-        <w:t xml:space="preserve"> of it.” (unlock druid)</w:t>
-      </w:r>
-      <w:r>
-        <w:t xml:space="preserve"> (potentially add more but not sure what)</w:t>
-      </w:r>
-    </w:p>
-    <w:p/>
-    <w:p>
-      <w:r>
-        <w:t>Bedrest is a fine way to end a long day, and your search for lodging is at an end. In this small ham</w:t>
-      </w:r>
-      <w:r>
-        <w:t xml:space="preserve">let, you find a raucous inn, filled </w:t>
-      </w:r>
-      <w:r>
-        <w:t xml:space="preserve">to the brim with </w:t>
-      </w:r>
-      <w:r>
-        <w:t>wild,</w:t>
-      </w:r>
-      <w:r>
-        <w:t xml:space="preserve"> imbibed patrons</w:t>
-      </w:r>
-      <w:r>
-        <w:t xml:space="preserve">. As you approach the door, a </w:t>
-      </w:r>
-      <w:r>
-        <w:t xml:space="preserve">short man in gaudy clothing flies from the </w:t>
-      </w:r>
-      <w:r>
-        <w:t>entryway</w:t>
-      </w:r>
-      <w:r>
-        <w:t xml:space="preserve"> and lands in the street, shortly followed by a beat-up gui</w:t>
-      </w:r>
-      <w:r>
-        <w:t>tar. The bard stands up, inspecting his instrument for any new damages</w:t>
-      </w:r>
-      <w:r>
-        <w:t xml:space="preserve">, and </w:t>
-      </w:r>
-      <w:r>
-        <w:t xml:space="preserve">then </w:t>
-      </w:r>
-      <w:r>
-        <w:t xml:space="preserve">notices you. “Noble heroes, I beg your pardon. Some brash thugs have taken over the tavern and made off with my lover! We have to stop them!” You enter through the door, and in front of you, men with red bands around their arms batter </w:t>
-      </w:r>
-      <w:r>
-        <w:t>the patrons</w:t>
-      </w:r>
-      <w:r>
-        <w:t xml:space="preserve"> and grope at spurning </w:t>
-      </w:r>
-      <w:r>
-        <w:t>barmaidens</w:t>
-      </w:r>
-      <w:r>
-        <w:t xml:space="preserve">. The largest such of these men, gripping a young </w:t>
-      </w:r>
-      <w:r>
-        <w:t xml:space="preserve">woman in a pink dress </w:t>
-      </w:r>
-      <w:r>
-        <w:t xml:space="preserve">by her arm, </w:t>
-      </w:r>
-      <w:r>
-        <w:t>stands up from his booth. “This here’s a private party. Boys, get the raff out!”</w:t>
-      </w:r>
-      <w:r>
-        <w:t xml:space="preserve"> (miniboss: bandit officer)</w:t>
-      </w:r>
-    </w:p>
-    <w:p>
-      <w:pPr>
-        <w:ind w:left="720"/>
-      </w:pPr>
-      <w:r>
-        <w:t xml:space="preserve">The few hooligans left flee out of the inn door. The innkeeper rises from behind the bar, brandishing a broom and waving at the remaining customers within the inn, shouting, “That’s it! I’ve had enough! Get out, everyone! We’re closed!” Along with the dozy and drunk patrons, you find yourself back in the street. The bard strides over to the pink-dressed girl. “My love, I’m so glad you’re safe,” he croons. “Love? We just met!” she yells back at him. “Yes, but give me until the morning and you’ll love me.” Rather than respond with words, the woman slaps the bard across the face and stomps away. </w:t>
-      </w:r>
-      <w:r>
-        <w:t>“That’s rather unfortunate,” he says as he massages his cheek. “So, where are we off to, lads?” It’s obvious that you won’t be able to shake him. (unlock bard)</w:t>
-      </w:r>
-    </w:p>
-    <w:p/>
-    <w:p>
-      <w:r>
-        <w:t>A large mountain of a man, armed from crown to toe with weaponry, sits at the roadside. The eyes on his scarred face may be closed but a rumbling voice emerges from the depths of the barbarian as you near him. “You appear to be worthy enough. I invoke the Rite of Khar’Gorot,” he says, opening his harsh grey eyes and standing up. “Honor m</w:t>
-      </w:r>
-      <w:r>
-        <w:t>e with a grand battle that</w:t>
-      </w:r>
-      <w:r>
-        <w:t xml:space="preserve"> will </w:t>
-      </w:r>
-      <w:r>
-        <w:t xml:space="preserve">be sung of </w:t>
-      </w:r>
-      <w:r>
-        <w:t>for generations.” Before you can reply, he draws forth one of his many rough-hewn weapons and sinks into a battle stance. It doesn’t appear as though you will be able to dissuade him. (miniboss: barbarian)</w:t>
-      </w:r>
-    </w:p>
-    <w:p>
-      <w:pPr>
-        <w:ind w:left="720"/>
-      </w:pPr>
-      <w:r>
-        <w:t xml:space="preserve">The barbarian grins, the first sign of levity from the giant. </w:t>
-      </w:r>
-      <w:r>
-        <w:t>“You have bested me in Khar’Gorot,” he says, his voice like soft thunder. “A loss is only dishonorable to an unworthy opponent, and you have proven yourselves worthy indeed.” He sheathes his weapons and kneels in front of you. “Allow me to join you, and together, we will endure battles that will bring the ancients great joy.” You’ve always wanted a three-hundred pound bodyguard! (unlock barbarian)</w:t>
+        <w:t xml:space="preserve">The few hooligans left flee out of the inn door. The innkeeper rises from behind the bar, brandishing a broom and waving at the remaining customers within the inn, shouting, “That’s it! </w:t>
+      </w:r>
+      <w:proofErr w:type="gramStart"/>
+      <w:r>
+        <w:t>I’ve</w:t>
+      </w:r>
+      <w:proofErr w:type="gramEnd"/>
+      <w:r>
+        <w:t xml:space="preserve"> had enough! Get out, everyone! We’re closed!” Along with the dozy and drunk patrons, you find yourself back in the street. The bard strides over to the pink-dressed girl. “My love, I’m so glad you’re safe,” he croons. “Love? We just met!” she yells back at him. “Yes, but give me until the morning and you’ll love me.” Rather than respond with words, the woman slaps the bard across the face and stomps away. </w:t>
+      </w:r>
+      <w:r>
+        <w:t xml:space="preserve">“That’s rather unfortunate,” he says as he massages his cheek. “So, where are we off to, lads?” </w:t>
+      </w:r>
+      <w:proofErr w:type="gramStart"/>
+      <w:r>
+        <w:t>It’s</w:t>
+      </w:r>
+      <w:proofErr w:type="gramEnd"/>
+      <w:r>
+        <w:t xml:space="preserve"> obvious that you won’t be able to shake him. (unlock bard)</w:t>
       </w:r>
       <w:bookmarkStart w:id="0" w:name="_GoBack"/>
       <w:bookmarkEnd w:id="0"/>
@@ -2435,7 +2596,7 @@
 </file>
 
 <file path=customXml/itemProps1.xml><?xml version="1.0" encoding="utf-8"?>
-<ds:datastoreItem xmlns:ds="http://schemas.openxmlformats.org/officeDocument/2006/customXml" ds:itemID="{7D50D61D-746A-4E40-B7EA-D656EC72DFF0}">
+<ds:datastoreItem xmlns:ds="http://schemas.openxmlformats.org/officeDocument/2006/customXml" ds:itemID="{34A5FDC1-C76C-4F44-ACD2-6FCC77E5B767}">
   <ds:schemaRefs>
     <ds:schemaRef ds:uri="http://schemas.openxmlformats.org/officeDocument/2006/bibliography"/>
   </ds:schemaRefs>

</xml_diff>